<commit_message>
Arreglo de CV y Aboutme Hover
</commit_message>
<xml_diff>
--- a/Martin.docx
+++ b/Martin.docx
@@ -66,17 +66,8 @@
                 <w:sz w:val="36"/>
                 <w:szCs w:val="36"/>
               </w:rPr>
-              <w:t>Desarrollador Back-</w:t>
+              <w:t>Desarrollador Back-end</w:t>
             </w:r>
-            <w:proofErr w:type="spellStart"/>
-            <w:r>
-              <w:rPr>
-                <w:sz w:val="36"/>
-                <w:szCs w:val="36"/>
-              </w:rPr>
-              <w:t>end</w:t>
-            </w:r>
-            <w:proofErr w:type="spellEnd"/>
           </w:p>
         </w:tc>
         <w:tc>
@@ -120,13 +111,8 @@
                     <w:t>Bahía</w:t>
                   </w:r>
                   <w:r>
-                    <w:t xml:space="preserve"> Blanca, Buenos Aires, </w:t>
+                    <w:t xml:space="preserve"> Blanca, Buenos Aires, Arg</w:t>
                   </w:r>
-                  <w:proofErr w:type="spellStart"/>
-                  <w:r>
-                    <w:t>Arg</w:t>
-                  </w:r>
-                  <w:proofErr w:type="spellEnd"/>
                 </w:p>
               </w:tc>
               <w:tc>
@@ -2369,7 +2355,7 @@
                       <w:shd w:val="clear" w:color="auto" w:fill="FFFFFF"/>
                       <w:lang w:bidi="es-ES"/>
                     </w:rPr>
-                    <w:t>www.linkedin.com/in/b.melgar</w:t>
+                    <w:t>martinandresgarnica.github.io</w:t>
                   </w:r>
                 </w:p>
               </w:tc>
@@ -2390,949 +2376,47 @@
                       <w:noProof/>
                       <w:lang w:bidi="es-ES"/>
                     </w:rPr>
-                    <mc:AlternateContent>
-                      <mc:Choice Requires="wps">
-                        <w:drawing>
-                          <wp:inline distT="0" distB="0" distL="0" distR="0" wp14:anchorId="4CA9D5F2" wp14:editId="2A817BAF">
-                            <wp:extent cx="109728" cy="109728"/>
-                            <wp:effectExtent l="0" t="0" r="5080" b="5080"/>
-                            <wp:docPr id="56" name="Icono de LinkedIn" descr="Icono de LinkedIn"/>
-                            <wp:cNvGraphicFramePr>
-                              <a:graphicFrameLocks xmlns:a="http://schemas.openxmlformats.org/drawingml/2006/main"/>
-                            </wp:cNvGraphicFramePr>
-                            <a:graphic xmlns:a="http://schemas.openxmlformats.org/drawingml/2006/main">
-                              <a:graphicData uri="http://schemas.microsoft.com/office/word/2010/wordprocessingShape">
-                                <wps:wsp>
-                                  <wps:cNvSpPr>
-                                    <a:spLocks noEditPoints="1"/>
-                                  </wps:cNvSpPr>
-                                  <wps:spPr bwMode="auto">
-                                    <a:xfrm>
-                                      <a:off x="0" y="0"/>
-                                      <a:ext cx="109728" cy="109728"/>
-                                    </a:xfrm>
-                                    <a:custGeom>
-                                      <a:avLst/>
-                                      <a:gdLst>
-                                        <a:gd name="T0" fmla="*/ 390 w 2616"/>
-                                        <a:gd name="T1" fmla="*/ 985 h 2610"/>
-                                        <a:gd name="T2" fmla="*/ 387 w 2616"/>
-                                        <a:gd name="T3" fmla="*/ 2196 h 2610"/>
-                                        <a:gd name="T4" fmla="*/ 402 w 2616"/>
-                                        <a:gd name="T5" fmla="*/ 2225 h 2610"/>
-                                        <a:gd name="T6" fmla="*/ 769 w 2616"/>
-                                        <a:gd name="T7" fmla="*/ 2223 h 2610"/>
-                                        <a:gd name="T8" fmla="*/ 775 w 2616"/>
-                                        <a:gd name="T9" fmla="*/ 1006 h 2610"/>
-                                        <a:gd name="T10" fmla="*/ 761 w 2616"/>
-                                        <a:gd name="T11" fmla="*/ 978 h 2610"/>
-                                        <a:gd name="T12" fmla="*/ 1720 w 2616"/>
-                                        <a:gd name="T13" fmla="*/ 949 h 2610"/>
-                                        <a:gd name="T14" fmla="*/ 1558 w 2616"/>
-                                        <a:gd name="T15" fmla="*/ 994 h 2610"/>
-                                        <a:gd name="T16" fmla="*/ 1431 w 2616"/>
-                                        <a:gd name="T17" fmla="*/ 1097 h 2610"/>
-                                        <a:gd name="T18" fmla="*/ 1392 w 2616"/>
-                                        <a:gd name="T19" fmla="*/ 1142 h 2610"/>
-                                        <a:gd name="T20" fmla="*/ 1390 w 2616"/>
-                                        <a:gd name="T21" fmla="*/ 985 h 2610"/>
-                                        <a:gd name="T22" fmla="*/ 1048 w 2616"/>
-                                        <a:gd name="T23" fmla="*/ 978 h 2610"/>
-                                        <a:gd name="T24" fmla="*/ 1019 w 2616"/>
-                                        <a:gd name="T25" fmla="*/ 993 h 2610"/>
-                                        <a:gd name="T26" fmla="*/ 1020 w 2616"/>
-                                        <a:gd name="T27" fmla="*/ 2219 h 2610"/>
-                                        <a:gd name="T28" fmla="*/ 1377 w 2616"/>
-                                        <a:gd name="T29" fmla="*/ 2225 h 2610"/>
-                                        <a:gd name="T30" fmla="*/ 1406 w 2616"/>
-                                        <a:gd name="T31" fmla="*/ 2210 h 2610"/>
-                                        <a:gd name="T32" fmla="*/ 1409 w 2616"/>
-                                        <a:gd name="T33" fmla="*/ 1533 h 2610"/>
-                                        <a:gd name="T34" fmla="*/ 1447 w 2616"/>
-                                        <a:gd name="T35" fmla="*/ 1387 h 2610"/>
-                                        <a:gd name="T36" fmla="*/ 1525 w 2616"/>
-                                        <a:gd name="T37" fmla="*/ 1311 h 2610"/>
-                                        <a:gd name="T38" fmla="*/ 1647 w 2616"/>
-                                        <a:gd name="T39" fmla="*/ 1290 h 2610"/>
-                                        <a:gd name="T40" fmla="*/ 1758 w 2616"/>
-                                        <a:gd name="T41" fmla="*/ 1322 h 2610"/>
-                                        <a:gd name="T42" fmla="*/ 1821 w 2616"/>
-                                        <a:gd name="T43" fmla="*/ 1418 h 2610"/>
-                                        <a:gd name="T44" fmla="*/ 1839 w 2616"/>
-                                        <a:gd name="T45" fmla="*/ 1578 h 2610"/>
-                                        <a:gd name="T46" fmla="*/ 1842 w 2616"/>
-                                        <a:gd name="T47" fmla="*/ 2215 h 2610"/>
-                                        <a:gd name="T48" fmla="*/ 2207 w 2616"/>
-                                        <a:gd name="T49" fmla="*/ 2225 h 2610"/>
-                                        <a:gd name="T50" fmla="*/ 2228 w 2616"/>
-                                        <a:gd name="T51" fmla="*/ 2203 h 2610"/>
-                                        <a:gd name="T52" fmla="*/ 2216 w 2616"/>
-                                        <a:gd name="T53" fmla="*/ 1331 h 2610"/>
-                                        <a:gd name="T54" fmla="*/ 2148 w 2616"/>
-                                        <a:gd name="T55" fmla="*/ 1128 h 2610"/>
-                                        <a:gd name="T56" fmla="*/ 2035 w 2616"/>
-                                        <a:gd name="T57" fmla="*/ 1011 h 2610"/>
-                                        <a:gd name="T58" fmla="*/ 1850 w 2616"/>
-                                        <a:gd name="T59" fmla="*/ 951 h 2610"/>
-                                        <a:gd name="T60" fmla="*/ 511 w 2616"/>
-                                        <a:gd name="T61" fmla="*/ 370 h 2610"/>
-                                        <a:gd name="T62" fmla="*/ 401 w 2616"/>
-                                        <a:gd name="T63" fmla="*/ 450 h 2610"/>
-                                        <a:gd name="T64" fmla="*/ 357 w 2616"/>
-                                        <a:gd name="T65" fmla="*/ 582 h 2610"/>
-                                        <a:gd name="T66" fmla="*/ 399 w 2616"/>
-                                        <a:gd name="T67" fmla="*/ 715 h 2610"/>
-                                        <a:gd name="T68" fmla="*/ 508 w 2616"/>
-                                        <a:gd name="T69" fmla="*/ 797 h 2610"/>
-                                        <a:gd name="T70" fmla="*/ 651 w 2616"/>
-                                        <a:gd name="T71" fmla="*/ 797 h 2610"/>
-                                        <a:gd name="T72" fmla="*/ 763 w 2616"/>
-                                        <a:gd name="T73" fmla="*/ 717 h 2610"/>
-                                        <a:gd name="T74" fmla="*/ 806 w 2616"/>
-                                        <a:gd name="T75" fmla="*/ 583 h 2610"/>
-                                        <a:gd name="T76" fmla="*/ 763 w 2616"/>
-                                        <a:gd name="T77" fmla="*/ 452 h 2610"/>
-                                        <a:gd name="T78" fmla="*/ 653 w 2616"/>
-                                        <a:gd name="T79" fmla="*/ 370 h 2610"/>
-                                        <a:gd name="T80" fmla="*/ 2451 w 2616"/>
-                                        <a:gd name="T81" fmla="*/ 0 h 2610"/>
-                                        <a:gd name="T82" fmla="*/ 2527 w 2616"/>
-                                        <a:gd name="T83" fmla="*/ 30 h 2610"/>
-                                        <a:gd name="T84" fmla="*/ 2605 w 2616"/>
-                                        <a:gd name="T85" fmla="*/ 128 h 2610"/>
-                                        <a:gd name="T86" fmla="*/ 2616 w 2616"/>
-                                        <a:gd name="T87" fmla="*/ 2425 h 2610"/>
-                                        <a:gd name="T88" fmla="*/ 2568 w 2616"/>
-                                        <a:gd name="T89" fmla="*/ 2545 h 2610"/>
-                                        <a:gd name="T90" fmla="*/ 2458 w 2616"/>
-                                        <a:gd name="T91" fmla="*/ 2607 h 2610"/>
-                                        <a:gd name="T92" fmla="*/ 132 w 2616"/>
-                                        <a:gd name="T93" fmla="*/ 2602 h 2610"/>
-                                        <a:gd name="T94" fmla="*/ 41 w 2616"/>
-                                        <a:gd name="T95" fmla="*/ 2540 h 2610"/>
-                                        <a:gd name="T96" fmla="*/ 0 w 2616"/>
-                                        <a:gd name="T97" fmla="*/ 2452 h 2610"/>
-                                        <a:gd name="T98" fmla="*/ 30 w 2616"/>
-                                        <a:gd name="T99" fmla="*/ 85 h 2610"/>
-                                        <a:gd name="T100" fmla="*/ 111 w 2616"/>
-                                        <a:gd name="T101" fmla="*/ 17 h 2610"/>
-                                      </a:gdLst>
-                                      <a:ahLst/>
-                                      <a:cxnLst>
-                                        <a:cxn ang="0">
-                                          <a:pos x="T0" y="T1"/>
-                                        </a:cxn>
-                                        <a:cxn ang="0">
-                                          <a:pos x="T2" y="T3"/>
-                                        </a:cxn>
-                                        <a:cxn ang="0">
-                                          <a:pos x="T4" y="T5"/>
-                                        </a:cxn>
-                                        <a:cxn ang="0">
-                                          <a:pos x="T6" y="T7"/>
-                                        </a:cxn>
-                                        <a:cxn ang="0">
-                                          <a:pos x="T8" y="T9"/>
-                                        </a:cxn>
-                                        <a:cxn ang="0">
-                                          <a:pos x="T10" y="T11"/>
-                                        </a:cxn>
-                                        <a:cxn ang="0">
-                                          <a:pos x="T12" y="T13"/>
-                                        </a:cxn>
-                                        <a:cxn ang="0">
-                                          <a:pos x="T14" y="T15"/>
-                                        </a:cxn>
-                                        <a:cxn ang="0">
-                                          <a:pos x="T16" y="T17"/>
-                                        </a:cxn>
-                                        <a:cxn ang="0">
-                                          <a:pos x="T18" y="T19"/>
-                                        </a:cxn>
-                                        <a:cxn ang="0">
-                                          <a:pos x="T20" y="T21"/>
-                                        </a:cxn>
-                                        <a:cxn ang="0">
-                                          <a:pos x="T22" y="T23"/>
-                                        </a:cxn>
-                                        <a:cxn ang="0">
-                                          <a:pos x="T24" y="T25"/>
-                                        </a:cxn>
-                                        <a:cxn ang="0">
-                                          <a:pos x="T26" y="T27"/>
-                                        </a:cxn>
-                                        <a:cxn ang="0">
-                                          <a:pos x="T28" y="T29"/>
-                                        </a:cxn>
-                                        <a:cxn ang="0">
-                                          <a:pos x="T30" y="T31"/>
-                                        </a:cxn>
-                                        <a:cxn ang="0">
-                                          <a:pos x="T32" y="T33"/>
-                                        </a:cxn>
-                                        <a:cxn ang="0">
-                                          <a:pos x="T34" y="T35"/>
-                                        </a:cxn>
-                                        <a:cxn ang="0">
-                                          <a:pos x="T36" y="T37"/>
-                                        </a:cxn>
-                                        <a:cxn ang="0">
-                                          <a:pos x="T38" y="T39"/>
-                                        </a:cxn>
-                                        <a:cxn ang="0">
-                                          <a:pos x="T40" y="T41"/>
-                                        </a:cxn>
-                                        <a:cxn ang="0">
-                                          <a:pos x="T42" y="T43"/>
-                                        </a:cxn>
-                                        <a:cxn ang="0">
-                                          <a:pos x="T44" y="T45"/>
-                                        </a:cxn>
-                                        <a:cxn ang="0">
-                                          <a:pos x="T46" y="T47"/>
-                                        </a:cxn>
-                                        <a:cxn ang="0">
-                                          <a:pos x="T48" y="T49"/>
-                                        </a:cxn>
-                                        <a:cxn ang="0">
-                                          <a:pos x="T50" y="T51"/>
-                                        </a:cxn>
-                                        <a:cxn ang="0">
-                                          <a:pos x="T52" y="T53"/>
-                                        </a:cxn>
-                                        <a:cxn ang="0">
-                                          <a:pos x="T54" y="T55"/>
-                                        </a:cxn>
-                                        <a:cxn ang="0">
-                                          <a:pos x="T56" y="T57"/>
-                                        </a:cxn>
-                                        <a:cxn ang="0">
-                                          <a:pos x="T58" y="T59"/>
-                                        </a:cxn>
-                                        <a:cxn ang="0">
-                                          <a:pos x="T60" y="T61"/>
-                                        </a:cxn>
-                                        <a:cxn ang="0">
-                                          <a:pos x="T62" y="T63"/>
-                                        </a:cxn>
-                                        <a:cxn ang="0">
-                                          <a:pos x="T64" y="T65"/>
-                                        </a:cxn>
-                                        <a:cxn ang="0">
-                                          <a:pos x="T66" y="T67"/>
-                                        </a:cxn>
-                                        <a:cxn ang="0">
-                                          <a:pos x="T68" y="T69"/>
-                                        </a:cxn>
-                                        <a:cxn ang="0">
-                                          <a:pos x="T70" y="T71"/>
-                                        </a:cxn>
-                                        <a:cxn ang="0">
-                                          <a:pos x="T72" y="T73"/>
-                                        </a:cxn>
-                                        <a:cxn ang="0">
-                                          <a:pos x="T74" y="T75"/>
-                                        </a:cxn>
-                                        <a:cxn ang="0">
-                                          <a:pos x="T76" y="T77"/>
-                                        </a:cxn>
-                                        <a:cxn ang="0">
-                                          <a:pos x="T78" y="T79"/>
-                                        </a:cxn>
-                                        <a:cxn ang="0">
-                                          <a:pos x="T80" y="T81"/>
-                                        </a:cxn>
-                                        <a:cxn ang="0">
-                                          <a:pos x="T82" y="T83"/>
-                                        </a:cxn>
-                                        <a:cxn ang="0">
-                                          <a:pos x="T84" y="T85"/>
-                                        </a:cxn>
-                                        <a:cxn ang="0">
-                                          <a:pos x="T86" y="T87"/>
-                                        </a:cxn>
-                                        <a:cxn ang="0">
-                                          <a:pos x="T88" y="T89"/>
-                                        </a:cxn>
-                                        <a:cxn ang="0">
-                                          <a:pos x="T90" y="T91"/>
-                                        </a:cxn>
-                                        <a:cxn ang="0">
-                                          <a:pos x="T92" y="T93"/>
-                                        </a:cxn>
-                                        <a:cxn ang="0">
-                                          <a:pos x="T94" y="T95"/>
-                                        </a:cxn>
-                                        <a:cxn ang="0">
-                                          <a:pos x="T96" y="T97"/>
-                                        </a:cxn>
-                                        <a:cxn ang="0">
-                                          <a:pos x="T98" y="T99"/>
-                                        </a:cxn>
-                                        <a:cxn ang="0">
-                                          <a:pos x="T100" y="T101"/>
-                                        </a:cxn>
-                                      </a:cxnLst>
-                                      <a:rect l="0" t="0" r="r" b="b"/>
-                                      <a:pathLst>
-                                        <a:path w="2616" h="2610">
-                                          <a:moveTo>
-                                            <a:pt x="419" y="978"/>
-                                          </a:moveTo>
-                                          <a:lnTo>
-                                            <a:pt x="404" y="978"/>
-                                          </a:lnTo>
-                                          <a:lnTo>
-                                            <a:pt x="394" y="981"/>
-                                          </a:lnTo>
-                                          <a:lnTo>
-                                            <a:pt x="390" y="985"/>
-                                          </a:lnTo>
-                                          <a:lnTo>
-                                            <a:pt x="388" y="995"/>
-                                          </a:lnTo>
-                                          <a:lnTo>
-                                            <a:pt x="387" y="1010"/>
-                                          </a:lnTo>
-                                          <a:lnTo>
-                                            <a:pt x="387" y="1600"/>
-                                          </a:lnTo>
-                                          <a:lnTo>
-                                            <a:pt x="387" y="2196"/>
-                                          </a:lnTo>
-                                          <a:lnTo>
-                                            <a:pt x="388" y="2210"/>
-                                          </a:lnTo>
-                                          <a:lnTo>
-                                            <a:pt x="389" y="2219"/>
-                                          </a:lnTo>
-                                          <a:lnTo>
-                                            <a:pt x="394" y="2223"/>
-                                          </a:lnTo>
-                                          <a:lnTo>
-                                            <a:pt x="402" y="2225"/>
-                                          </a:lnTo>
-                                          <a:lnTo>
-                                            <a:pt x="415" y="2225"/>
-                                          </a:lnTo>
-                                          <a:lnTo>
-                                            <a:pt x="749" y="2225"/>
-                                          </a:lnTo>
-                                          <a:lnTo>
-                                            <a:pt x="761" y="2225"/>
-                                          </a:lnTo>
-                                          <a:lnTo>
-                                            <a:pt x="769" y="2223"/>
-                                          </a:lnTo>
-                                          <a:lnTo>
-                                            <a:pt x="773" y="2219"/>
-                                          </a:lnTo>
-                                          <a:lnTo>
-                                            <a:pt x="775" y="2211"/>
-                                          </a:lnTo>
-                                          <a:lnTo>
-                                            <a:pt x="775" y="2197"/>
-                                          </a:lnTo>
-                                          <a:lnTo>
-                                            <a:pt x="775" y="1006"/>
-                                          </a:lnTo>
-                                          <a:lnTo>
-                                            <a:pt x="775" y="993"/>
-                                          </a:lnTo>
-                                          <a:lnTo>
-                                            <a:pt x="773" y="985"/>
-                                          </a:lnTo>
-                                          <a:lnTo>
-                                            <a:pt x="769" y="979"/>
-                                          </a:lnTo>
-                                          <a:lnTo>
-                                            <a:pt x="761" y="978"/>
-                                          </a:lnTo>
-                                          <a:lnTo>
-                                            <a:pt x="747" y="978"/>
-                                          </a:lnTo>
-                                          <a:lnTo>
-                                            <a:pt x="419" y="978"/>
-                                          </a:lnTo>
-                                          <a:close/>
-                                          <a:moveTo>
-                                            <a:pt x="1785" y="947"/>
-                                          </a:moveTo>
-                                          <a:lnTo>
-                                            <a:pt x="1720" y="949"/>
-                                          </a:lnTo>
-                                          <a:lnTo>
-                                            <a:pt x="1677" y="955"/>
-                                          </a:lnTo>
-                                          <a:lnTo>
-                                            <a:pt x="1635" y="964"/>
-                                          </a:lnTo>
-                                          <a:lnTo>
-                                            <a:pt x="1595" y="977"/>
-                                          </a:lnTo>
-                                          <a:lnTo>
-                                            <a:pt x="1558" y="994"/>
-                                          </a:lnTo>
-                                          <a:lnTo>
-                                            <a:pt x="1523" y="1013"/>
-                                          </a:lnTo>
-                                          <a:lnTo>
-                                            <a:pt x="1490" y="1037"/>
-                                          </a:lnTo>
-                                          <a:lnTo>
-                                            <a:pt x="1459" y="1065"/>
-                                          </a:lnTo>
-                                          <a:lnTo>
-                                            <a:pt x="1431" y="1097"/>
-                                          </a:lnTo>
-                                          <a:lnTo>
-                                            <a:pt x="1405" y="1133"/>
-                                          </a:lnTo>
-                                          <a:lnTo>
-                                            <a:pt x="1401" y="1138"/>
-                                          </a:lnTo>
-                                          <a:lnTo>
-                                            <a:pt x="1396" y="1144"/>
-                                          </a:lnTo>
-                                          <a:lnTo>
-                                            <a:pt x="1392" y="1142"/>
-                                          </a:lnTo>
-                                          <a:lnTo>
-                                            <a:pt x="1392" y="1122"/>
-                                          </a:lnTo>
-                                          <a:lnTo>
-                                            <a:pt x="1391" y="1004"/>
-                                          </a:lnTo>
-                                          <a:lnTo>
-                                            <a:pt x="1391" y="992"/>
-                                          </a:lnTo>
-                                          <a:lnTo>
-                                            <a:pt x="1390" y="985"/>
-                                          </a:lnTo>
-                                          <a:lnTo>
-                                            <a:pt x="1386" y="981"/>
-                                          </a:lnTo>
-                                          <a:lnTo>
-                                            <a:pt x="1378" y="978"/>
-                                          </a:lnTo>
-                                          <a:lnTo>
-                                            <a:pt x="1365" y="978"/>
-                                          </a:lnTo>
-                                          <a:lnTo>
-                                            <a:pt x="1048" y="978"/>
-                                          </a:lnTo>
-                                          <a:lnTo>
-                                            <a:pt x="1033" y="978"/>
-                                          </a:lnTo>
-                                          <a:lnTo>
-                                            <a:pt x="1025" y="979"/>
-                                          </a:lnTo>
-                                          <a:lnTo>
-                                            <a:pt x="1020" y="985"/>
-                                          </a:lnTo>
-                                          <a:lnTo>
-                                            <a:pt x="1019" y="993"/>
-                                          </a:lnTo>
-                                          <a:lnTo>
-                                            <a:pt x="1019" y="1007"/>
-                                          </a:lnTo>
-                                          <a:lnTo>
-                                            <a:pt x="1019" y="2195"/>
-                                          </a:lnTo>
-                                          <a:lnTo>
-                                            <a:pt x="1019" y="2210"/>
-                                          </a:lnTo>
-                                          <a:lnTo>
-                                            <a:pt x="1020" y="2219"/>
-                                          </a:lnTo>
-                                          <a:lnTo>
-                                            <a:pt x="1025" y="2223"/>
-                                          </a:lnTo>
-                                          <a:lnTo>
-                                            <a:pt x="1033" y="2225"/>
-                                          </a:lnTo>
-                                          <a:lnTo>
-                                            <a:pt x="1048" y="2225"/>
-                                          </a:lnTo>
-                                          <a:lnTo>
-                                            <a:pt x="1377" y="2225"/>
-                                          </a:lnTo>
-                                          <a:lnTo>
-                                            <a:pt x="1391" y="2225"/>
-                                          </a:lnTo>
-                                          <a:lnTo>
-                                            <a:pt x="1400" y="2223"/>
-                                          </a:lnTo>
-                                          <a:lnTo>
-                                            <a:pt x="1404" y="2219"/>
-                                          </a:lnTo>
-                                          <a:lnTo>
-                                            <a:pt x="1406" y="2210"/>
-                                          </a:lnTo>
-                                          <a:lnTo>
-                                            <a:pt x="1406" y="2195"/>
-                                          </a:lnTo>
-                                          <a:lnTo>
-                                            <a:pt x="1406" y="1626"/>
-                                          </a:lnTo>
-                                          <a:lnTo>
-                                            <a:pt x="1407" y="1580"/>
-                                          </a:lnTo>
-                                          <a:lnTo>
-                                            <a:pt x="1409" y="1533"/>
-                                          </a:lnTo>
-                                          <a:lnTo>
-                                            <a:pt x="1415" y="1487"/>
-                                          </a:lnTo>
-                                          <a:lnTo>
-                                            <a:pt x="1425" y="1442"/>
-                                          </a:lnTo>
-                                          <a:lnTo>
-                                            <a:pt x="1435" y="1413"/>
-                                          </a:lnTo>
-                                          <a:lnTo>
-                                            <a:pt x="1447" y="1387"/>
-                                          </a:lnTo>
-                                          <a:lnTo>
-                                            <a:pt x="1462" y="1363"/>
-                                          </a:lnTo>
-                                          <a:lnTo>
-                                            <a:pt x="1480" y="1343"/>
-                                          </a:lnTo>
-                                          <a:lnTo>
-                                            <a:pt x="1501" y="1326"/>
-                                          </a:lnTo>
-                                          <a:lnTo>
-                                            <a:pt x="1525" y="1311"/>
-                                          </a:lnTo>
-                                          <a:lnTo>
-                                            <a:pt x="1552" y="1301"/>
-                                          </a:lnTo>
-                                          <a:lnTo>
-                                            <a:pt x="1581" y="1294"/>
-                                          </a:lnTo>
-                                          <a:lnTo>
-                                            <a:pt x="1614" y="1290"/>
-                                          </a:lnTo>
-                                          <a:lnTo>
-                                            <a:pt x="1647" y="1290"/>
-                                          </a:lnTo>
-                                          <a:lnTo>
-                                            <a:pt x="1679" y="1292"/>
-                                          </a:lnTo>
-                                          <a:lnTo>
-                                            <a:pt x="1708" y="1297"/>
-                                          </a:lnTo>
-                                          <a:lnTo>
-                                            <a:pt x="1735" y="1307"/>
-                                          </a:lnTo>
-                                          <a:lnTo>
-                                            <a:pt x="1758" y="1322"/>
-                                          </a:lnTo>
-                                          <a:lnTo>
-                                            <a:pt x="1778" y="1341"/>
-                                          </a:lnTo>
-                                          <a:lnTo>
-                                            <a:pt x="1795" y="1363"/>
-                                          </a:lnTo>
-                                          <a:lnTo>
-                                            <a:pt x="1809" y="1390"/>
-                                          </a:lnTo>
-                                          <a:lnTo>
-                                            <a:pt x="1821" y="1418"/>
-                                          </a:lnTo>
-                                          <a:lnTo>
-                                            <a:pt x="1828" y="1448"/>
-                                          </a:lnTo>
-                                          <a:lnTo>
-                                            <a:pt x="1833" y="1491"/>
-                                          </a:lnTo>
-                                          <a:lnTo>
-                                            <a:pt x="1838" y="1534"/>
-                                          </a:lnTo>
-                                          <a:lnTo>
-                                            <a:pt x="1839" y="1578"/>
-                                          </a:lnTo>
-                                          <a:lnTo>
-                                            <a:pt x="1840" y="1889"/>
-                                          </a:lnTo>
-                                          <a:lnTo>
-                                            <a:pt x="1840" y="2198"/>
-                                          </a:lnTo>
-                                          <a:lnTo>
-                                            <a:pt x="1840" y="2208"/>
-                                          </a:lnTo>
-                                          <a:lnTo>
-                                            <a:pt x="1842" y="2215"/>
-                                          </a:lnTo>
-                                          <a:lnTo>
-                                            <a:pt x="1845" y="2221"/>
-                                          </a:lnTo>
-                                          <a:lnTo>
-                                            <a:pt x="1852" y="2224"/>
-                                          </a:lnTo>
-                                          <a:lnTo>
-                                            <a:pt x="1862" y="2225"/>
-                                          </a:lnTo>
-                                          <a:lnTo>
-                                            <a:pt x="2207" y="2225"/>
-                                          </a:lnTo>
-                                          <a:lnTo>
-                                            <a:pt x="2217" y="2224"/>
-                                          </a:lnTo>
-                                          <a:lnTo>
-                                            <a:pt x="2224" y="2220"/>
-                                          </a:lnTo>
-                                          <a:lnTo>
-                                            <a:pt x="2227" y="2213"/>
-                                          </a:lnTo>
-                                          <a:lnTo>
-                                            <a:pt x="2228" y="2203"/>
-                                          </a:lnTo>
-                                          <a:lnTo>
-                                            <a:pt x="2227" y="1829"/>
-                                          </a:lnTo>
-                                          <a:lnTo>
-                                            <a:pt x="2226" y="1455"/>
-                                          </a:lnTo>
-                                          <a:lnTo>
-                                            <a:pt x="2223" y="1392"/>
-                                          </a:lnTo>
-                                          <a:lnTo>
-                                            <a:pt x="2216" y="1331"/>
-                                          </a:lnTo>
-                                          <a:lnTo>
-                                            <a:pt x="2203" y="1269"/>
-                                          </a:lnTo>
-                                          <a:lnTo>
-                                            <a:pt x="2186" y="1209"/>
-                                          </a:lnTo>
-                                          <a:lnTo>
-                                            <a:pt x="2169" y="1166"/>
-                                          </a:lnTo>
-                                          <a:lnTo>
-                                            <a:pt x="2148" y="1128"/>
-                                          </a:lnTo>
-                                          <a:lnTo>
-                                            <a:pt x="2125" y="1094"/>
-                                          </a:lnTo>
-                                          <a:lnTo>
-                                            <a:pt x="2099" y="1062"/>
-                                          </a:lnTo>
-                                          <a:lnTo>
-                                            <a:pt x="2069" y="1035"/>
-                                          </a:lnTo>
-                                          <a:lnTo>
-                                            <a:pt x="2035" y="1011"/>
-                                          </a:lnTo>
-                                          <a:lnTo>
-                                            <a:pt x="1998" y="992"/>
-                                          </a:lnTo>
-                                          <a:lnTo>
-                                            <a:pt x="1958" y="975"/>
-                                          </a:lnTo>
-                                          <a:lnTo>
-                                            <a:pt x="1914" y="963"/>
-                                          </a:lnTo>
-                                          <a:lnTo>
-                                            <a:pt x="1850" y="951"/>
-                                          </a:lnTo>
-                                          <a:lnTo>
-                                            <a:pt x="1785" y="947"/>
-                                          </a:lnTo>
-                                          <a:close/>
-                                          <a:moveTo>
-                                            <a:pt x="582" y="359"/>
-                                          </a:moveTo>
-                                          <a:lnTo>
-                                            <a:pt x="546" y="362"/>
-                                          </a:lnTo>
-                                          <a:lnTo>
-                                            <a:pt x="511" y="370"/>
-                                          </a:lnTo>
-                                          <a:lnTo>
-                                            <a:pt x="478" y="383"/>
-                                          </a:lnTo>
-                                          <a:lnTo>
-                                            <a:pt x="449" y="401"/>
-                                          </a:lnTo>
-                                          <a:lnTo>
-                                            <a:pt x="423" y="423"/>
-                                          </a:lnTo>
-                                          <a:lnTo>
-                                            <a:pt x="401" y="450"/>
-                                          </a:lnTo>
-                                          <a:lnTo>
-                                            <a:pt x="383" y="479"/>
-                                          </a:lnTo>
-                                          <a:lnTo>
-                                            <a:pt x="368" y="511"/>
-                                          </a:lnTo>
-                                          <a:lnTo>
-                                            <a:pt x="360" y="546"/>
-                                          </a:lnTo>
-                                          <a:lnTo>
-                                            <a:pt x="357" y="582"/>
-                                          </a:lnTo>
-                                          <a:lnTo>
-                                            <a:pt x="359" y="618"/>
-                                          </a:lnTo>
-                                          <a:lnTo>
-                                            <a:pt x="367" y="654"/>
-                                          </a:lnTo>
-                                          <a:lnTo>
-                                            <a:pt x="382" y="686"/>
-                                          </a:lnTo>
-                                          <a:lnTo>
-                                            <a:pt x="399" y="715"/>
-                                          </a:lnTo>
-                                          <a:lnTo>
-                                            <a:pt x="421" y="741"/>
-                                          </a:lnTo>
-                                          <a:lnTo>
-                                            <a:pt x="447" y="765"/>
-                                          </a:lnTo>
-                                          <a:lnTo>
-                                            <a:pt x="476" y="783"/>
-                                          </a:lnTo>
-                                          <a:lnTo>
-                                            <a:pt x="508" y="797"/>
-                                          </a:lnTo>
-                                          <a:lnTo>
-                                            <a:pt x="542" y="805"/>
-                                          </a:lnTo>
-                                          <a:lnTo>
-                                            <a:pt x="578" y="808"/>
-                                          </a:lnTo>
-                                          <a:lnTo>
-                                            <a:pt x="616" y="805"/>
-                                          </a:lnTo>
-                                          <a:lnTo>
-                                            <a:pt x="651" y="797"/>
-                                          </a:lnTo>
-                                          <a:lnTo>
-                                            <a:pt x="683" y="784"/>
-                                          </a:lnTo>
-                                          <a:lnTo>
-                                            <a:pt x="714" y="766"/>
-                                          </a:lnTo>
-                                          <a:lnTo>
-                                            <a:pt x="740" y="742"/>
-                                          </a:lnTo>
-                                          <a:lnTo>
-                                            <a:pt x="763" y="717"/>
-                                          </a:lnTo>
-                                          <a:lnTo>
-                                            <a:pt x="781" y="687"/>
-                                          </a:lnTo>
-                                          <a:lnTo>
-                                            <a:pt x="795" y="655"/>
-                                          </a:lnTo>
-                                          <a:lnTo>
-                                            <a:pt x="803" y="620"/>
-                                          </a:lnTo>
-                                          <a:lnTo>
-                                            <a:pt x="806" y="583"/>
-                                          </a:lnTo>
-                                          <a:lnTo>
-                                            <a:pt x="803" y="548"/>
-                                          </a:lnTo>
-                                          <a:lnTo>
-                                            <a:pt x="795" y="513"/>
-                                          </a:lnTo>
-                                          <a:lnTo>
-                                            <a:pt x="781" y="481"/>
-                                          </a:lnTo>
-                                          <a:lnTo>
-                                            <a:pt x="763" y="452"/>
-                                          </a:lnTo>
-                                          <a:lnTo>
-                                            <a:pt x="741" y="426"/>
-                                          </a:lnTo>
-                                          <a:lnTo>
-                                            <a:pt x="715" y="402"/>
-                                          </a:lnTo>
-                                          <a:lnTo>
-                                            <a:pt x="685" y="384"/>
-                                          </a:lnTo>
-                                          <a:lnTo>
-                                            <a:pt x="653" y="370"/>
-                                          </a:lnTo>
-                                          <a:lnTo>
-                                            <a:pt x="619" y="362"/>
-                                          </a:lnTo>
-                                          <a:lnTo>
-                                            <a:pt x="582" y="359"/>
-                                          </a:lnTo>
-                                          <a:close/>
-                                          <a:moveTo>
-                                            <a:pt x="163" y="0"/>
-                                          </a:moveTo>
-                                          <a:lnTo>
-                                            <a:pt x="2451" y="0"/>
-                                          </a:lnTo>
-                                          <a:lnTo>
-                                            <a:pt x="2457" y="2"/>
-                                          </a:lnTo>
-                                          <a:lnTo>
-                                            <a:pt x="2463" y="4"/>
-                                          </a:lnTo>
-                                          <a:lnTo>
-                                            <a:pt x="2498" y="15"/>
-                                          </a:lnTo>
-                                          <a:lnTo>
-                                            <a:pt x="2527" y="30"/>
-                                          </a:lnTo>
-                                          <a:lnTo>
-                                            <a:pt x="2553" y="49"/>
-                                          </a:lnTo>
-                                          <a:lnTo>
-                                            <a:pt x="2575" y="72"/>
-                                          </a:lnTo>
-                                          <a:lnTo>
-                                            <a:pt x="2592" y="99"/>
-                                          </a:lnTo>
-                                          <a:lnTo>
-                                            <a:pt x="2605" y="128"/>
-                                          </a:lnTo>
-                                          <a:lnTo>
-                                            <a:pt x="2613" y="160"/>
-                                          </a:lnTo>
-                                          <a:lnTo>
-                                            <a:pt x="2616" y="195"/>
-                                          </a:lnTo>
-                                          <a:lnTo>
-                                            <a:pt x="2616" y="2414"/>
-                                          </a:lnTo>
-                                          <a:lnTo>
-                                            <a:pt x="2616" y="2425"/>
-                                          </a:lnTo>
-                                          <a:lnTo>
-                                            <a:pt x="2612" y="2458"/>
-                                          </a:lnTo>
-                                          <a:lnTo>
-                                            <a:pt x="2602" y="2490"/>
-                                          </a:lnTo>
-                                          <a:lnTo>
-                                            <a:pt x="2587" y="2518"/>
-                                          </a:lnTo>
-                                          <a:lnTo>
-                                            <a:pt x="2568" y="2545"/>
-                                          </a:lnTo>
-                                          <a:lnTo>
-                                            <a:pt x="2546" y="2567"/>
-                                          </a:lnTo>
-                                          <a:lnTo>
-                                            <a:pt x="2520" y="2585"/>
-                                          </a:lnTo>
-                                          <a:lnTo>
-                                            <a:pt x="2491" y="2599"/>
-                                          </a:lnTo>
-                                          <a:lnTo>
-                                            <a:pt x="2458" y="2607"/>
-                                          </a:lnTo>
-                                          <a:lnTo>
-                                            <a:pt x="2425" y="2610"/>
-                                          </a:lnTo>
-                                          <a:lnTo>
-                                            <a:pt x="189" y="2610"/>
-                                          </a:lnTo>
-                                          <a:lnTo>
-                                            <a:pt x="160" y="2608"/>
-                                          </a:lnTo>
-                                          <a:lnTo>
-                                            <a:pt x="132" y="2602"/>
-                                          </a:lnTo>
-                                          <a:lnTo>
-                                            <a:pt x="106" y="2591"/>
-                                          </a:lnTo>
-                                          <a:lnTo>
-                                            <a:pt x="82" y="2577"/>
-                                          </a:lnTo>
-                                          <a:lnTo>
-                                            <a:pt x="59" y="2558"/>
-                                          </a:lnTo>
-                                          <a:lnTo>
-                                            <a:pt x="41" y="2540"/>
-                                          </a:lnTo>
-                                          <a:lnTo>
-                                            <a:pt x="27" y="2519"/>
-                                          </a:lnTo>
-                                          <a:lnTo>
-                                            <a:pt x="15" y="2498"/>
-                                          </a:lnTo>
-                                          <a:lnTo>
-                                            <a:pt x="7" y="2475"/>
-                                          </a:lnTo>
-                                          <a:lnTo>
-                                            <a:pt x="0" y="2452"/>
-                                          </a:lnTo>
-                                          <a:lnTo>
-                                            <a:pt x="0" y="158"/>
-                                          </a:lnTo>
-                                          <a:lnTo>
-                                            <a:pt x="7" y="133"/>
-                                          </a:lnTo>
-                                          <a:lnTo>
-                                            <a:pt x="17" y="109"/>
-                                          </a:lnTo>
-                                          <a:lnTo>
-                                            <a:pt x="30" y="85"/>
-                                          </a:lnTo>
-                                          <a:lnTo>
-                                            <a:pt x="47" y="64"/>
-                                          </a:lnTo>
-                                          <a:lnTo>
-                                            <a:pt x="67" y="45"/>
-                                          </a:lnTo>
-                                          <a:lnTo>
-                                            <a:pt x="88" y="29"/>
-                                          </a:lnTo>
-                                          <a:lnTo>
-                                            <a:pt x="111" y="17"/>
-                                          </a:lnTo>
-                                          <a:lnTo>
-                                            <a:pt x="136" y="7"/>
-                                          </a:lnTo>
-                                          <a:lnTo>
-                                            <a:pt x="163" y="0"/>
-                                          </a:lnTo>
-                                          <a:close/>
-                                        </a:path>
-                                      </a:pathLst>
-                                    </a:custGeom>
-                                    <a:solidFill>
-                                      <a:schemeClr val="accent1"/>
-                                    </a:solidFill>
-                                    <a:ln w="0">
-                                      <a:noFill/>
-                                      <a:prstDash val="solid"/>
-                                      <a:round/>
-                                      <a:headEnd/>
-                                      <a:tailEnd/>
-                                    </a:ln>
-                                  </wps:spPr>
-                                  <wps:bodyPr vert="horz" wrap="square" lIns="91440" tIns="45720" rIns="91440" bIns="45720" numCol="1" anchor="t" anchorCtr="0" compatLnSpc="1">
-                                    <a:prstTxWarp prst="textNoShape">
-                                      <a:avLst/>
-                                    </a:prstTxWarp>
-                                  </wps:bodyPr>
-                                </wps:wsp>
-                              </a:graphicData>
-                            </a:graphic>
-                          </wp:inline>
-                        </w:drawing>
-                      </mc:Choice>
-                      <mc:Fallback>
-                        <w:pict>
-                          <v:shape w14:anchorId="145BD0EB" id="Icono de LinkedIn" o:spid="_x0000_s1026" alt="Icono de LinkedIn" style="width:8.65pt;height:8.65pt;visibility:visible;mso-wrap-style:square;mso-left-percent:-10001;mso-top-percent:-10001;mso-position-horizontal:absolute;mso-position-horizontal-relative:char;mso-position-vertical:absolute;mso-position-vertical-relative:line;mso-left-percent:-10001;mso-top-percent:-10001;v-text-anchor:top" coordsize="2616,2610" o:gfxdata="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" path="m419,978r-15,l394,981r-4,4l388,995r-1,15l387,1600r,596l388,2210r1,9l394,2223r8,2l415,2225r334,l761,2225r8,-2l773,2219r2,-8l775,2197r,-1191l775,993r-2,-8l769,979r-8,-1l747,978r-328,xm1785,947r-65,2l1677,955r-42,9l1595,977r-37,17l1523,1013r-33,24l1459,1065r-28,32l1405,1133r-4,5l1396,1144r-4,-2l1392,1122r-1,-118l1391,992r-1,-7l1386,981r-8,-3l1365,978r-317,l1033,978r-8,1l1020,985r-1,8l1019,1007r,1188l1019,2210r1,9l1025,2223r8,2l1048,2225r329,l1391,2225r9,-2l1404,2219r2,-9l1406,2195r,-569l1407,1580r2,-47l1415,1487r10,-45l1435,1413r12,-26l1462,1363r18,-20l1501,1326r24,-15l1552,1301r29,-7l1614,1290r33,l1679,1292r29,5l1735,1307r23,15l1778,1341r17,22l1809,1390r12,28l1828,1448r5,43l1838,1534r1,44l1840,1889r,309l1840,2208r2,7l1845,2221r7,3l1862,2225r345,l2217,2224r7,-4l2227,2213r1,-10l2227,1829r-1,-374l2223,1392r-7,-61l2203,1269r-17,-60l2169,1166r-21,-38l2125,1094r-26,-32l2069,1035r-34,-24l1998,992r-40,-17l1914,963r-64,-12l1785,947xm582,359r-36,3l511,370r-33,13l449,401r-26,22l401,450r-18,29l368,511r-8,35l357,582r2,36l367,654r15,32l399,715r22,26l447,765r29,18l508,797r34,8l578,808r38,-3l651,797r32,-13l714,766r26,-24l763,717r18,-30l795,655r8,-35l806,583r-3,-35l795,513,781,481,763,452,741,426,715,402,685,384,653,370r-34,-8l582,359xm163,l2451,r6,2l2463,4r35,11l2527,30r26,19l2575,72r17,27l2605,128r8,32l2616,195r,2219l2616,2425r-4,33l2602,2490r-15,28l2568,2545r-22,22l2520,2585r-29,14l2458,2607r-33,3l189,2610r-29,-2l132,2602r-26,-11l82,2577,59,2558,41,2540,27,2519,15,2498,7,2475,,2452,,158,7,133,17,109,30,85,47,64,67,45,88,29,111,17,136,7,163,xe" fillcolor="#007fab [3204]" stroked="f" strokeweight="0">
-                            <v:path arrowok="t" o:connecttype="custom" o:connectlocs="16359,41411;16233,92323;16862,93542;32256,93458;32507,42294;31920,41116;72145,39897;65350,41789;60023,46119;58387,48011;58303,41411;43958,41116;42742,41747;42784,93290;57758,93542;58975,92911;59100,64449;60694,58311;63966,55116;69083,54233;73739,55579;76382,59615;77137,66341;77263,93122;92573,93542;93453,92617;92950,55957;90098,47423;85358,42504;77598,39981;21434,15555;16820,18919;14974,24468;16736,30060;21308,33507;27306,33507;32004,30144;33808,24510;32004,19003;27390,15555;102807,0;105995,1261;109267,5381;109728,101950;107715,106995;103101,109602;5537,109392;1720,106785;0,103085;1258,3574;4656,715" o:connectangles="0,0,0,0,0,0,0,0,0,0,0,0,0,0,0,0,0,0,0,0,0,0,0,0,0,0,0,0,0,0,0,0,0,0,0,0,0,0,0,0,0,0,0,0,0,0,0,0,0,0,0"/>
-                            <o:lock v:ext="edit" verticies="t"/>
-                            <w10:anchorlock/>
-                          </v:shape>
-                        </w:pict>
-                      </mc:Fallback>
-                    </mc:AlternateContent>
+                    <w:drawing>
+                      <wp:inline distT="0" distB="0" distL="0" distR="0" wp14:anchorId="04A8A99A" wp14:editId="557F2B25">
+                        <wp:extent cx="167640" cy="167640"/>
+                        <wp:effectExtent l="0" t="0" r="3810" b="3810"/>
+                        <wp:docPr id="929763664" name="Gráfico 6" descr="Mundo"/>
+                        <wp:cNvGraphicFramePr>
+                          <a:graphicFrameLocks xmlns:a="http://schemas.openxmlformats.org/drawingml/2006/main" noChangeAspect="1"/>
+                        </wp:cNvGraphicFramePr>
+                        <a:graphic xmlns:a="http://schemas.openxmlformats.org/drawingml/2006/main">
+                          <a:graphicData uri="http://schemas.openxmlformats.org/drawingml/2006/picture">
+                            <pic:pic xmlns:pic="http://schemas.openxmlformats.org/drawingml/2006/picture">
+                              <pic:nvPicPr>
+                                <pic:cNvPr id="929763664" name="Gráfico 929763664" descr="Mundo"/>
+                                <pic:cNvPicPr/>
+                              </pic:nvPicPr>
+                              <pic:blipFill>
+                                <a:blip r:embed="rId12">
+                                  <a:extLst>
+                                    <a:ext uri="{96DAC541-7B7A-43D3-8B79-37D633B846F1}">
+                                      <asvg:svgBlip xmlns:asvg="http://schemas.microsoft.com/office/drawing/2016/SVG/main" r:embed="rId13"/>
+                                    </a:ext>
+                                  </a:extLst>
+                                </a:blip>
+                                <a:stretch>
+                                  <a:fillRect/>
+                                </a:stretch>
+                              </pic:blipFill>
+                              <pic:spPr>
+                                <a:xfrm>
+                                  <a:off x="0" y="0"/>
+                                  <a:ext cx="167640" cy="167640"/>
+                                </a:xfrm>
+                                <a:prstGeom prst="rect">
+                                  <a:avLst/>
+                                </a:prstGeom>
+                              </pic:spPr>
+                            </pic:pic>
+                          </a:graphicData>
+                        </a:graphic>
+                      </wp:inline>
+                    </w:drawing>
                   </w:r>
                 </w:p>
                 <w:p>
@@ -3496,16 +2580,14 @@
         </w:rPr>
         <w:t xml:space="preserve">diseño y gestión de bases de datos MySQL, Control de versiones Git y </w:t>
       </w:r>
-      <w:proofErr w:type="spellStart"/>
       <w:r>
         <w:rPr>
           <w:i/>
           <w:iCs/>
           <w:lang w:bidi="es-ES"/>
         </w:rPr>
-        <w:t>Github</w:t>
+        <w:t>GitHub</w:t>
       </w:r>
-      <w:proofErr w:type="spellEnd"/>
       <w:r>
         <w:rPr>
           <w:i/>
@@ -3586,25 +2668,7 @@
           <w:iCs/>
           <w:lang w:bidi="es-ES"/>
         </w:rPr>
-        <w:t xml:space="preserve"> .NET </w:t>
-      </w:r>
-      <w:proofErr w:type="spellStart"/>
-      <w:r>
-        <w:rPr>
-          <w:i/>
-          <w:iCs/>
-          <w:lang w:bidi="es-ES"/>
-        </w:rPr>
-        <w:t>framework</w:t>
-      </w:r>
-      <w:proofErr w:type="spellEnd"/>
-      <w:r>
-        <w:rPr>
-          <w:i/>
-          <w:iCs/>
-          <w:lang w:bidi="es-ES"/>
-        </w:rPr>
-        <w:t xml:space="preserve">, desarrollo de aplicaciones </w:t>
+        <w:t xml:space="preserve"> .NET framework, desarrollo de aplicaciones </w:t>
       </w:r>
       <w:r>
         <w:rPr>
@@ -3620,18 +2684,32 @@
           <w:iCs/>
           <w:lang w:bidi="es-ES"/>
         </w:rPr>
-        <w:t xml:space="preserve"> ASP.NET, Conexiones a bases de datos, Control de versiones Git y </w:t>
+        <w:t xml:space="preserve"> HTML CSS JAVASCRIPT</w:t>
       </w:r>
-      <w:proofErr w:type="spellStart"/>
       <w:r>
         <w:rPr>
           <w:i/>
           <w:iCs/>
           <w:lang w:bidi="es-ES"/>
         </w:rPr>
-        <w:t>Github</w:t>
+        <w:t xml:space="preserve"> ASP.NET,</w:t>
       </w:r>
-      <w:proofErr w:type="spellEnd"/>
+      <w:r>
+        <w:rPr>
+          <w:i/>
+          <w:iCs/>
+          <w:lang w:bidi="es-ES"/>
+        </w:rPr>
+        <w:t xml:space="preserve"> Implementación de Bootstrap,</w:t>
+      </w:r>
+      <w:r>
+        <w:rPr>
+          <w:i/>
+          <w:iCs/>
+          <w:lang w:bidi="es-ES"/>
+        </w:rPr>
+        <w:t xml:space="preserve"> Conexiones a bases de datos, Control de versiones Git y Github</w:t>
+      </w:r>
     </w:p>
     <w:p>
       <w:pPr>
@@ -3873,23 +2951,7 @@
           <w:rStyle w:val="nfasis"/>
           <w:lang w:bidi="es-ES"/>
         </w:rPr>
-        <w:t xml:space="preserve">Ferretería Avenida – Atención al cliente y </w:t>
-      </w:r>
-      <w:proofErr w:type="spellStart"/>
-      <w:r>
-        <w:rPr>
-          <w:rStyle w:val="nfasis"/>
-          <w:lang w:bidi="es-ES"/>
-        </w:rPr>
-        <w:t>cadetería</w:t>
-      </w:r>
-      <w:proofErr w:type="spellEnd"/>
-      <w:r>
-        <w:rPr>
-          <w:rStyle w:val="nfasis"/>
-          <w:lang w:bidi="es-ES"/>
-        </w:rPr>
-        <w:t xml:space="preserve"> </w:t>
+        <w:t xml:space="preserve">Ferretería Avenida – Atención al cliente y cadetería </w:t>
       </w:r>
     </w:p>
     <w:p>
@@ -3932,7 +2994,7 @@
       </w:r>
     </w:p>
     <w:sectPr>
-      <w:footerReference w:type="default" r:id="rId12"/>
+      <w:footerReference w:type="default" r:id="rId14"/>
       <w:type w:val="continuous"/>
       <w:pgSz w:w="11906" w:h="16838" w:code="9"/>
       <w:pgMar w:top="907" w:right="1440" w:bottom="1080" w:left="1440" w:header="576" w:footer="720" w:gutter="0"/>
@@ -5109,6 +4171,7 @@
   <w:style w:type="character" w:default="1" w:styleId="Fuentedeprrafopredeter">
     <w:name w:val="Default Paragraph Font"/>
     <w:uiPriority w:val="1"/>
+    <w:semiHidden/>
     <w:unhideWhenUsed/>
   </w:style>
   <w:style w:type="table" w:default="1" w:styleId="Tablanormal">
@@ -30026,8 +29089,11 @@
   </w:compat>
   <w:rsids>
     <w:rsidRoot w:val="00C63E5F"/>
+    <w:rsid w:val="001C13A6"/>
+    <w:rsid w:val="002614FB"/>
     <w:rsid w:val="009F2E22"/>
     <w:rsid w:val="00C63E5F"/>
+    <w:rsid w:val="00C73BBA"/>
   </w:rsids>
   <m:mathPr>
     <m:mathFont m:val="Cambria Math"/>
@@ -30478,14 +29544,8 @@
     <w:semiHidden/>
     <w:unhideWhenUsed/>
   </w:style>
-  <w:style w:type="paragraph" w:customStyle="1" w:styleId="DE55BB4E04F84357B66D68091347003F">
-    <w:name w:val="DE55BB4E04F84357B66D68091347003F"/>
-  </w:style>
   <w:style w:type="paragraph" w:customStyle="1" w:styleId="05005C4DC7B44D0E802764D33D4F13CD">
     <w:name w:val="05005C4DC7B44D0E802764D33D4F13CD"/>
-  </w:style>
-  <w:style w:type="paragraph" w:customStyle="1" w:styleId="B3CE0A0594D3404D9181FBF46B172451">
-    <w:name w:val="B3CE0A0594D3404D9181FBF46B172451"/>
   </w:style>
 </w:styles>
 </file>
@@ -30710,6 +29770,28 @@
 </file>
 
 <file path=customXml/item2.xml><?xml version="1.0" encoding="utf-8"?>
+<p:properties xmlns:p="http://schemas.microsoft.com/office/2006/metadata/properties" xmlns:xsi="http://www.w3.org/2001/XMLSchema-instance" xmlns:pc="http://schemas.microsoft.com/office/infopath/2007/PartnerControls">
+  <documentManagement>
+    <Status xmlns="71af3243-3dd4-4a8d-8c0d-dd76da1f02a5">Not started</Status>
+    <MediaServiceKeyPoints xmlns="71af3243-3dd4-4a8d-8c0d-dd76da1f02a5" xsi:nil="true"/>
+  </documentManagement>
+</p:properties>
+</file>
+
+<file path=customXml/item3.xml><?xml version="1.0" encoding="utf-8"?>
+<?mso-contentType ?>
+<FormTemplates xmlns="http://schemas.microsoft.com/sharepoint/v3/contenttype/forms">
+  <Display>DocumentLibraryForm</Display>
+  <Edit>DocumentLibraryForm</Edit>
+  <New>DocumentLibraryForm</New>
+</FormTemplates>
+</file>
+
+<file path=customXml/item4.xml><?xml version="1.0" encoding="utf-8"?>
+<b:Sources xmlns:b="http://schemas.openxmlformats.org/officeDocument/2006/bibliography" xmlns="http://schemas.openxmlformats.org/officeDocument/2006/bibliography" SelectedStyle="\APASixthEditionOfficeOnline.xsl" StyleName="APA" Version="6"/>
+</file>
+
+<file path=customXml/item5.xml><?xml version="1.0" encoding="utf-8"?>
 <ct:contentTypeSchema xmlns:ct="http://schemas.microsoft.com/office/2006/metadata/contentType" xmlns:ma="http://schemas.microsoft.com/office/2006/metadata/properties/metaAttributes" ct:_="" ma:_="" ma:contentTypeName="Document" ma:contentTypeID="0x01010079F111ED35F8CC479449609E8A0923A6" ma:contentTypeVersion="12" ma:contentTypeDescription="Create a new document." ma:contentTypeScope="" ma:versionID="7e3f163ba23981de9af4e94a4fc3c170">
   <xsd:schema xmlns:xsd="http://www.w3.org/2001/XMLSchema" xmlns:xs="http://www.w3.org/2001/XMLSchema" xmlns:p="http://schemas.microsoft.com/office/2006/metadata/properties" xmlns:ns2="71af3243-3dd4-4a8d-8c0d-dd76da1f02a5" xmlns:ns3="16c05727-aa75-4e4a-9b5f-8a80a1165891" targetNamespace="http://schemas.microsoft.com/office/2006/metadata/properties" ma:root="true" ma:fieldsID="77303e74caa42b09a8f0afd286949429" ns2:_="" ns3:_="">
     <xsd:import namespace="71af3243-3dd4-4a8d-8c0d-dd76da1f02a5"/>
@@ -30930,28 +30012,6 @@
 </ct:contentTypeSchema>
 </file>
 
-<file path=customXml/item3.xml><?xml version="1.0" encoding="utf-8"?>
-<b:Sources xmlns:b="http://schemas.openxmlformats.org/officeDocument/2006/bibliography" xmlns="http://schemas.openxmlformats.org/officeDocument/2006/bibliography" SelectedStyle="\APASixthEditionOfficeOnline.xsl" StyleName="APA" Version="6"/>
-</file>
-
-<file path=customXml/item4.xml><?xml version="1.0" encoding="utf-8"?>
-<?mso-contentType ?>
-<FormTemplates xmlns="http://schemas.microsoft.com/sharepoint/v3/contenttype/forms">
-  <Display>DocumentLibraryForm</Display>
-  <Edit>DocumentLibraryForm</Edit>
-  <New>DocumentLibraryForm</New>
-</FormTemplates>
-</file>
-
-<file path=customXml/item5.xml><?xml version="1.0" encoding="utf-8"?>
-<p:properties xmlns:p="http://schemas.microsoft.com/office/2006/metadata/properties" xmlns:xsi="http://www.w3.org/2001/XMLSchema-instance" xmlns:pc="http://schemas.microsoft.com/office/infopath/2007/PartnerControls">
-  <documentManagement>
-    <Status xmlns="71af3243-3dd4-4a8d-8c0d-dd76da1f02a5">Not started</Status>
-    <MediaServiceKeyPoints xmlns="71af3243-3dd4-4a8d-8c0d-dd76da1f02a5" xsi:nil="true"/>
-  </documentManagement>
-</p:properties>
-</file>
-
 <file path=customXml/itemProps1.xml><?xml version="1.0" encoding="utf-8"?>
 <ds:datastoreItem xmlns:ds="http://schemas.openxmlformats.org/officeDocument/2006/customXml" ds:itemID="{55AF091B-3C7A-41E3-B477-F2FDAA23CFDA}">
   <ds:schemaRefs>
@@ -30961,6 +30021,32 @@
 </file>
 
 <file path=customXml/itemProps2.xml><?xml version="1.0" encoding="utf-8"?>
+<ds:datastoreItem xmlns:ds="http://schemas.openxmlformats.org/officeDocument/2006/customXml" ds:itemID="{776E67D0-8DD9-4227-ABD5-3EDE099DC037}">
+  <ds:schemaRefs>
+    <ds:schemaRef ds:uri="http://schemas.microsoft.com/office/2006/metadata/properties"/>
+    <ds:schemaRef ds:uri="http://schemas.microsoft.com/office/infopath/2007/PartnerControls"/>
+    <ds:schemaRef ds:uri="71af3243-3dd4-4a8d-8c0d-dd76da1f02a5"/>
+  </ds:schemaRefs>
+</ds:datastoreItem>
+</file>
+
+<file path=customXml/itemProps3.xml><?xml version="1.0" encoding="utf-8"?>
+<ds:datastoreItem xmlns:ds="http://schemas.openxmlformats.org/officeDocument/2006/customXml" ds:itemID="{987D6183-2B8B-4E72-8AEF-0A887D3C6B7E}">
+  <ds:schemaRefs>
+    <ds:schemaRef ds:uri="http://schemas.microsoft.com/sharepoint/v3/contenttype/forms"/>
+  </ds:schemaRefs>
+</ds:datastoreItem>
+</file>
+
+<file path=customXml/itemProps4.xml><?xml version="1.0" encoding="utf-8"?>
+<ds:datastoreItem xmlns:ds="http://schemas.openxmlformats.org/officeDocument/2006/customXml" ds:itemID="{1E8E84C0-C361-442F-B404-89A6FDDB1456}">
+  <ds:schemaRefs>
+    <ds:schemaRef ds:uri="http://schemas.openxmlformats.org/officeDocument/2006/bibliography"/>
+  </ds:schemaRefs>
+</ds:datastoreItem>
+</file>
+
+<file path=customXml/itemProps5.xml><?xml version="1.0" encoding="utf-8"?>
 <ds:datastoreItem xmlns:ds="http://schemas.openxmlformats.org/officeDocument/2006/customXml" ds:itemID="{447544F3-5101-4908-B5EB-8049B00F6B51}">
   <ds:schemaRefs>
     <ds:schemaRef ds:uri="http://schemas.microsoft.com/office/2006/metadata/contentType"/>
@@ -30977,30 +30063,4 @@
     <ds:schemaRef ds:uri="http://schemas.microsoft.com/internal/obd"/>
   </ds:schemaRefs>
 </ds:datastoreItem>
-</file>
-
-<file path=customXml/itemProps3.xml><?xml version="1.0" encoding="utf-8"?>
-<ds:datastoreItem xmlns:ds="http://schemas.openxmlformats.org/officeDocument/2006/customXml" ds:itemID="{1E8E84C0-C361-442F-B404-89A6FDDB1456}">
-  <ds:schemaRefs>
-    <ds:schemaRef ds:uri="http://schemas.openxmlformats.org/officeDocument/2006/bibliography"/>
-  </ds:schemaRefs>
-</ds:datastoreItem>
-</file>
-
-<file path=customXml/itemProps4.xml><?xml version="1.0" encoding="utf-8"?>
-<ds:datastoreItem xmlns:ds="http://schemas.openxmlformats.org/officeDocument/2006/customXml" ds:itemID="{987D6183-2B8B-4E72-8AEF-0A887D3C6B7E}">
-  <ds:schemaRefs>
-    <ds:schemaRef ds:uri="http://schemas.microsoft.com/sharepoint/v3/contenttype/forms"/>
-  </ds:schemaRefs>
-</ds:datastoreItem>
-</file>
-
-<file path=customXml/itemProps5.xml><?xml version="1.0" encoding="utf-8"?>
-<ds:datastoreItem xmlns:ds="http://schemas.openxmlformats.org/officeDocument/2006/customXml" ds:itemID="{776E67D0-8DD9-4227-ABD5-3EDE099DC037}">
-  <ds:schemaRefs>
-    <ds:schemaRef ds:uri="http://schemas.microsoft.com/office/2006/metadata/properties"/>
-    <ds:schemaRef ds:uri="http://schemas.microsoft.com/office/infopath/2007/PartnerControls"/>
-    <ds:schemaRef ds:uri="71af3243-3dd4-4a8d-8c0d-dd76da1f02a5"/>
-  </ds:schemaRefs>
-</ds:datastoreItem>
 </file>
</xml_diff>